<commit_message>
some minor changes to Prueba escrita as well as deleting temp files
</commit_message>
<xml_diff>
--- a/Prueba escrita.docx
+++ b/Prueba escrita.docx
@@ -231,358 +231,372 @@
         <w:rPr>
           <w:lang w:val="es-CO"/>
         </w:rPr>
-        <w:t xml:space="preserve">1) Las malas prácticas que encontré fueron </w:t>
-      </w:r>
-      <w:r>
-        <w:rPr>
-          <w:lang w:val="es-CO"/>
-        </w:rPr>
-        <w:t>:</w:t>
-      </w:r>
-    </w:p>
-    <w:p>
-      <w:pPr>
-        <w:jc w:val="both"/>
-        <w:rPr>
-          <w:lang w:val="es-CO"/>
-        </w:rPr>
-      </w:pPr>
-      <w:r>
-        <w:rPr>
-          <w:lang w:val="es-CO"/>
-        </w:rPr>
-        <w:t>-U</w:t>
-      </w:r>
-      <w:r>
-        <w:rPr>
-          <w:lang w:val="es-CO"/>
-        </w:rPr>
-        <w:t>sar la mayoría de variables en español (algunas si están en inglés) cuando las tablas y demás cosas están en inglés.</w:t>
-      </w:r>
-    </w:p>
-    <w:p>
-      <w:pPr>
-        <w:jc w:val="both"/>
-        <w:rPr>
-          <w:lang w:val="es-CO"/>
-        </w:rPr>
-      </w:pPr>
-      <w:r>
-        <w:rPr>
-          <w:lang w:val="es-CO"/>
-        </w:rPr>
-        <w:t xml:space="preserve">-Una funcionalidad muy larga dentro del </w:t>
-      </w:r>
-      <w:proofErr w:type="spellStart"/>
-      <w:r>
-        <w:rPr>
-          <w:lang w:val="es-CO"/>
-        </w:rPr>
-        <w:t>if</w:t>
-      </w:r>
-      <w:proofErr w:type="spellEnd"/>
-      <w:r>
-        <w:rPr>
-          <w:lang w:val="es-CO"/>
-        </w:rPr>
-        <w:t xml:space="preserve"> principal que se podría ser dividida en una función para hacer más fácil de leer el código.</w:t>
-      </w:r>
-    </w:p>
-    <w:p>
-      <w:pPr>
-        <w:jc w:val="both"/>
-        <w:rPr>
-          <w:lang w:val="es-CO"/>
-        </w:rPr>
-      </w:pPr>
-      <w:r>
-        <w:rPr>
-          <w:lang w:val="es-CO"/>
-        </w:rPr>
-        <w:t>-Asigna 2 veces el mismo valor a la variable $servicio.</w:t>
-      </w:r>
-    </w:p>
-    <w:p>
-      <w:pPr>
-        <w:jc w:val="both"/>
-        <w:rPr>
-          <w:lang w:val="es-CO"/>
-        </w:rPr>
-      </w:pPr>
-      <w:r>
-        <w:rPr>
-          <w:lang w:val="es-CO"/>
-        </w:rPr>
-        <w:t>-La variable $</w:t>
-      </w:r>
-      <w:proofErr w:type="spellStart"/>
-      <w:r>
-        <w:rPr>
-          <w:lang w:val="es-CO"/>
-        </w:rPr>
-        <w:t>result</w:t>
-      </w:r>
-      <w:proofErr w:type="spellEnd"/>
-      <w:r>
-        <w:rPr>
-          <w:lang w:val="es-CO"/>
-        </w:rPr>
-        <w:t xml:space="preserve"> se guarda pero nunca se usa realmente después de ser creada.</w:t>
-      </w:r>
-    </w:p>
-    <w:p>
-      <w:pPr>
-        <w:jc w:val="both"/>
-        <w:rPr>
-          <w:lang w:val="es-CO"/>
-        </w:rPr>
-      </w:pPr>
-      <w:r>
-        <w:rPr>
-          <w:lang w:val="es-CO"/>
-        </w:rPr>
-        <w:t>-$</w:t>
-      </w:r>
-      <w:proofErr w:type="spellStart"/>
-      <w:r>
-        <w:rPr>
-          <w:lang w:val="es-CO"/>
-        </w:rPr>
-        <w:t>pushMessage</w:t>
-      </w:r>
-      <w:proofErr w:type="spellEnd"/>
-      <w:r>
-        <w:rPr>
-          <w:lang w:val="es-CO"/>
-        </w:rPr>
-        <w:t xml:space="preserve"> es una constante que se podría asignar afuera de la lógica para que sea más fácil asignarle otro mensaje en algún momento.</w:t>
-      </w:r>
-    </w:p>
-    <w:p>
-      <w:pPr>
-        <w:jc w:val="both"/>
-        <w:rPr>
-          <w:lang w:val="es-CO"/>
-        </w:rPr>
-      </w:pPr>
-      <w:r>
-        <w:rPr>
-          <w:lang w:val="es-CO"/>
-        </w:rPr>
-        <w:t xml:space="preserve">-El </w:t>
-      </w:r>
-      <w:proofErr w:type="spellStart"/>
-      <w:r>
-        <w:rPr>
-          <w:lang w:val="es-CO"/>
-        </w:rPr>
-        <w:t>if</w:t>
-      </w:r>
-      <w:proofErr w:type="spellEnd"/>
-      <w:r>
-        <w:rPr>
-          <w:lang w:val="es-CO"/>
-        </w:rPr>
-        <w:t xml:space="preserve"> que verifica si el </w:t>
-      </w:r>
-      <w:proofErr w:type="spellStart"/>
-      <w:r>
-        <w:rPr>
-          <w:lang w:val="es-CO"/>
-        </w:rPr>
-        <w:t>uuid</w:t>
-      </w:r>
-      <w:proofErr w:type="spellEnd"/>
-      <w:r>
-        <w:rPr>
-          <w:lang w:val="es-CO"/>
-        </w:rPr>
-        <w:t xml:space="preserve"> está vacío podría usarse negado para ver si se ejecuta o no la parte de </w:t>
-      </w:r>
-      <w:proofErr w:type="spellStart"/>
-      <w:r>
-        <w:rPr>
-          <w:lang w:val="es-CO"/>
-        </w:rPr>
-        <w:t>ios</w:t>
-      </w:r>
-      <w:proofErr w:type="spellEnd"/>
-      <w:r>
-        <w:rPr>
-          <w:lang w:val="es-CO"/>
-        </w:rPr>
-        <w:t xml:space="preserve"> y Android 2 en lugar de hacer un </w:t>
-      </w:r>
-      <w:proofErr w:type="spellStart"/>
-      <w:r>
-        <w:rPr>
-          <w:lang w:val="es-CO"/>
-        </w:rPr>
-        <w:t>return</w:t>
-      </w:r>
-      <w:proofErr w:type="spellEnd"/>
-      <w:r>
-        <w:rPr>
-          <w:lang w:val="es-CO"/>
-        </w:rPr>
-        <w:t xml:space="preserve"> igual al que el código ya iba a ejecutar de todas formas luego del </w:t>
-      </w:r>
-      <w:proofErr w:type="spellStart"/>
-      <w:r>
-        <w:rPr>
-          <w:lang w:val="es-CO"/>
-        </w:rPr>
-        <w:t>push</w:t>
-      </w:r>
-      <w:proofErr w:type="spellEnd"/>
-      <w:r>
-        <w:rPr>
-          <w:lang w:val="es-CO"/>
-        </w:rPr>
-        <w:t xml:space="preserve"> de </w:t>
-      </w:r>
-      <w:proofErr w:type="spellStart"/>
-      <w:r>
-        <w:rPr>
-          <w:lang w:val="es-CO"/>
-        </w:rPr>
-        <w:t>ios</w:t>
-      </w:r>
-      <w:proofErr w:type="spellEnd"/>
-      <w:r>
-        <w:rPr>
-          <w:lang w:val="es-CO"/>
-        </w:rPr>
-        <w:t xml:space="preserve"> y Android 2.</w:t>
-      </w:r>
-    </w:p>
-    <w:p>
-      <w:pPr>
-        <w:jc w:val="both"/>
-        <w:rPr>
-          <w:lang w:val="es-CO"/>
-        </w:rPr>
-      </w:pPr>
-      <w:r>
-        <w:rPr>
-          <w:lang w:val="es-CO"/>
-        </w:rPr>
-        <w:t xml:space="preserve">2)En el </w:t>
-      </w:r>
-      <w:proofErr w:type="spellStart"/>
-      <w:r>
-        <w:rPr>
-          <w:lang w:val="es-CO"/>
-        </w:rPr>
-        <w:t>refactor</w:t>
-      </w:r>
-      <w:proofErr w:type="spellEnd"/>
-      <w:r>
-        <w:rPr>
-          <w:lang w:val="es-CO"/>
-        </w:rPr>
-        <w:t xml:space="preserve"> que hice trate de darle mi solución a estos problemas nombrando las variables en inglés, creando la función que creí mejoraría la legibilidad del código, ignorando la 2da asignación de $servicio ($</w:t>
-      </w:r>
-      <w:proofErr w:type="spellStart"/>
-      <w:r>
-        <w:rPr>
-          <w:lang w:val="es-CO"/>
-        </w:rPr>
-        <w:t>service</w:t>
-      </w:r>
-      <w:proofErr w:type="spellEnd"/>
-      <w:r>
-        <w:rPr>
-          <w:lang w:val="es-CO"/>
-        </w:rPr>
-        <w:t xml:space="preserve"> en mi caso), no guardando </w:t>
-      </w:r>
-      <w:proofErr w:type="spellStart"/>
-      <w:r>
-        <w:rPr>
-          <w:lang w:val="es-CO"/>
-        </w:rPr>
-        <w:t>result</w:t>
-      </w:r>
-      <w:proofErr w:type="spellEnd"/>
-      <w:r>
-        <w:rPr>
-          <w:lang w:val="es-CO"/>
-        </w:rPr>
-        <w:t xml:space="preserve">, asignando el valor de la constante </w:t>
-      </w:r>
-      <w:proofErr w:type="spellStart"/>
-      <w:r>
-        <w:rPr>
-          <w:lang w:val="es-CO"/>
-        </w:rPr>
-        <w:t>pushMessage</w:t>
-      </w:r>
-      <w:proofErr w:type="spellEnd"/>
-      <w:r>
-        <w:rPr>
-          <w:lang w:val="es-CO"/>
-        </w:rPr>
-        <w:t xml:space="preserve"> por fuera de la lógica, haciendo que el </w:t>
-      </w:r>
-      <w:proofErr w:type="spellStart"/>
-      <w:r>
-        <w:rPr>
-          <w:lang w:val="es-CO"/>
-        </w:rPr>
-        <w:t>if</w:t>
-      </w:r>
-      <w:proofErr w:type="spellEnd"/>
-      <w:r>
-        <w:rPr>
-          <w:lang w:val="es-CO"/>
-        </w:rPr>
-        <w:t xml:space="preserve"> que verifica el </w:t>
-      </w:r>
-      <w:proofErr w:type="spellStart"/>
-      <w:r>
-        <w:rPr>
-          <w:lang w:val="es-CO"/>
-        </w:rPr>
-        <w:t>uuid</w:t>
-      </w:r>
-      <w:proofErr w:type="spellEnd"/>
-      <w:r>
-        <w:rPr>
-          <w:lang w:val="es-CO"/>
-        </w:rPr>
-        <w:t xml:space="preserve"> </w:t>
-      </w:r>
-      <w:proofErr w:type="spellStart"/>
-      <w:r>
-        <w:rPr>
-          <w:lang w:val="es-CO"/>
-        </w:rPr>
-        <w:t>vacio</w:t>
-      </w:r>
-      <w:proofErr w:type="spellEnd"/>
-      <w:r>
-        <w:rPr>
-          <w:lang w:val="es-CO"/>
-        </w:rPr>
-        <w:t xml:space="preserve"> se encargue de determinar solo si se ejecuta lo de </w:t>
-      </w:r>
-      <w:proofErr w:type="spellStart"/>
-      <w:r>
-        <w:rPr>
-          <w:lang w:val="es-CO"/>
-        </w:rPr>
-        <w:t>ios</w:t>
-      </w:r>
-      <w:proofErr w:type="spellEnd"/>
-      <w:r>
-        <w:rPr>
-          <w:lang w:val="es-CO"/>
-        </w:rPr>
-        <w:t xml:space="preserve"> y Android 2.</w:t>
+        <w:t>1) Las malas prácticas que encontré fueron</w:t>
       </w:r>
       <w:bookmarkStart w:id="0" w:name="_GoBack"/>
       <w:bookmarkEnd w:id="0"/>
+      <w:r>
+        <w:rPr>
+          <w:lang w:val="es-CO"/>
+        </w:rPr>
+        <w:t>:</w:t>
+      </w:r>
+    </w:p>
+    <w:p>
+      <w:pPr>
+        <w:jc w:val="both"/>
+        <w:rPr>
+          <w:lang w:val="es-CO"/>
+        </w:rPr>
+      </w:pPr>
+      <w:r>
+        <w:rPr>
+          <w:lang w:val="es-CO"/>
+        </w:rPr>
+        <w:t>-U</w:t>
+      </w:r>
+      <w:r>
+        <w:rPr>
+          <w:lang w:val="es-CO"/>
+        </w:rPr>
+        <w:t>sar la mayoría de variables en español (algunas si están en inglés) cuando las tablas y demás cosas están en inglés.</w:t>
+      </w:r>
+    </w:p>
+    <w:p>
+      <w:pPr>
+        <w:jc w:val="both"/>
+        <w:rPr>
+          <w:lang w:val="es-CO"/>
+        </w:rPr>
+      </w:pPr>
+      <w:r>
+        <w:rPr>
+          <w:lang w:val="es-CO"/>
+        </w:rPr>
+        <w:t xml:space="preserve">-Una funcionalidad muy larga dentro del </w:t>
+      </w:r>
+      <w:proofErr w:type="spellStart"/>
+      <w:r>
+        <w:rPr>
+          <w:lang w:val="es-CO"/>
+        </w:rPr>
+        <w:t>if</w:t>
+      </w:r>
+      <w:proofErr w:type="spellEnd"/>
+      <w:r>
+        <w:rPr>
+          <w:lang w:val="es-CO"/>
+        </w:rPr>
+        <w:t xml:space="preserve"> principal que se podría ser dividida en una función para hacer más fácil de leer el código.</w:t>
+      </w:r>
+    </w:p>
+    <w:p>
+      <w:pPr>
+        <w:jc w:val="both"/>
+        <w:rPr>
+          <w:lang w:val="es-CO"/>
+        </w:rPr>
+      </w:pPr>
+      <w:r>
+        <w:rPr>
+          <w:lang w:val="es-CO"/>
+        </w:rPr>
+        <w:t>-Asigna 2 veces el mismo valor a la variable $servicio.</w:t>
+      </w:r>
+    </w:p>
+    <w:p>
+      <w:pPr>
+        <w:jc w:val="both"/>
+        <w:rPr>
+          <w:lang w:val="es-CO"/>
+        </w:rPr>
+      </w:pPr>
+      <w:r>
+        <w:rPr>
+          <w:lang w:val="es-CO"/>
+        </w:rPr>
+        <w:t>-La variable $</w:t>
+      </w:r>
+      <w:proofErr w:type="spellStart"/>
+      <w:r>
+        <w:rPr>
+          <w:lang w:val="es-CO"/>
+        </w:rPr>
+        <w:t>result</w:t>
+      </w:r>
+      <w:proofErr w:type="spellEnd"/>
+      <w:r>
+        <w:rPr>
+          <w:lang w:val="es-CO"/>
+        </w:rPr>
+        <w:t xml:space="preserve"> se </w:t>
+      </w:r>
+      <w:proofErr w:type="gramStart"/>
+      <w:r>
+        <w:rPr>
+          <w:lang w:val="es-CO"/>
+        </w:rPr>
+        <w:t>guarda</w:t>
+      </w:r>
+      <w:proofErr w:type="gramEnd"/>
+      <w:r>
+        <w:rPr>
+          <w:lang w:val="es-CO"/>
+        </w:rPr>
+        <w:t xml:space="preserve"> pero nunca se usa realmente después de ser creada.</w:t>
+      </w:r>
+    </w:p>
+    <w:p>
+      <w:pPr>
+        <w:jc w:val="both"/>
+        <w:rPr>
+          <w:lang w:val="es-CO"/>
+        </w:rPr>
+      </w:pPr>
+      <w:r>
+        <w:rPr>
+          <w:lang w:val="es-CO"/>
+        </w:rPr>
+        <w:t>-$</w:t>
+      </w:r>
+      <w:proofErr w:type="spellStart"/>
+      <w:r>
+        <w:rPr>
+          <w:lang w:val="es-CO"/>
+        </w:rPr>
+        <w:t>pushMessage</w:t>
+      </w:r>
+      <w:proofErr w:type="spellEnd"/>
+      <w:r>
+        <w:rPr>
+          <w:lang w:val="es-CO"/>
+        </w:rPr>
+        <w:t xml:space="preserve"> es una constante que se podría asignar afuera de la lógica para que sea más fácil asignarle otro mensaje en algún momento.</w:t>
+      </w:r>
+    </w:p>
+    <w:p>
+      <w:pPr>
+        <w:jc w:val="both"/>
+        <w:rPr>
+          <w:lang w:val="es-CO"/>
+        </w:rPr>
+      </w:pPr>
+      <w:r>
+        <w:rPr>
+          <w:lang w:val="es-CO"/>
+        </w:rPr>
+        <w:t xml:space="preserve">-El </w:t>
+      </w:r>
+      <w:proofErr w:type="spellStart"/>
+      <w:r>
+        <w:rPr>
+          <w:lang w:val="es-CO"/>
+        </w:rPr>
+        <w:t>if</w:t>
+      </w:r>
+      <w:proofErr w:type="spellEnd"/>
+      <w:r>
+        <w:rPr>
+          <w:lang w:val="es-CO"/>
+        </w:rPr>
+        <w:t xml:space="preserve"> que verifica si el </w:t>
+      </w:r>
+      <w:proofErr w:type="spellStart"/>
+      <w:r>
+        <w:rPr>
+          <w:lang w:val="es-CO"/>
+        </w:rPr>
+        <w:t>uuid</w:t>
+      </w:r>
+      <w:proofErr w:type="spellEnd"/>
+      <w:r>
+        <w:rPr>
+          <w:lang w:val="es-CO"/>
+        </w:rPr>
+        <w:t xml:space="preserve"> está vacío podría usarse negado para ver si se ejecuta o no la parte de </w:t>
+      </w:r>
+      <w:proofErr w:type="spellStart"/>
+      <w:r>
+        <w:rPr>
+          <w:lang w:val="es-CO"/>
+        </w:rPr>
+        <w:t>ios</w:t>
+      </w:r>
+      <w:proofErr w:type="spellEnd"/>
+      <w:r>
+        <w:rPr>
+          <w:lang w:val="es-CO"/>
+        </w:rPr>
+        <w:t xml:space="preserve"> y Android 2 en lugar de hacer un </w:t>
+      </w:r>
+      <w:proofErr w:type="spellStart"/>
+      <w:r>
+        <w:rPr>
+          <w:lang w:val="es-CO"/>
+        </w:rPr>
+        <w:t>return</w:t>
+      </w:r>
+      <w:proofErr w:type="spellEnd"/>
+      <w:r>
+        <w:rPr>
+          <w:lang w:val="es-CO"/>
+        </w:rPr>
+        <w:t xml:space="preserve"> igual al que el código ya iba a ejecutar de todas formas luego del </w:t>
+      </w:r>
+      <w:proofErr w:type="spellStart"/>
+      <w:r>
+        <w:rPr>
+          <w:lang w:val="es-CO"/>
+        </w:rPr>
+        <w:t>push</w:t>
+      </w:r>
+      <w:proofErr w:type="spellEnd"/>
+      <w:r>
+        <w:rPr>
+          <w:lang w:val="es-CO"/>
+        </w:rPr>
+        <w:t xml:space="preserve"> de </w:t>
+      </w:r>
+      <w:proofErr w:type="spellStart"/>
+      <w:r>
+        <w:rPr>
+          <w:lang w:val="es-CO"/>
+        </w:rPr>
+        <w:t>ios</w:t>
+      </w:r>
+      <w:proofErr w:type="spellEnd"/>
+      <w:r>
+        <w:rPr>
+          <w:lang w:val="es-CO"/>
+        </w:rPr>
+        <w:t xml:space="preserve"> y Android 2.</w:t>
+      </w:r>
+    </w:p>
+    <w:p>
+      <w:pPr>
+        <w:jc w:val="both"/>
+        <w:rPr>
+          <w:lang w:val="es-CO"/>
+        </w:rPr>
+      </w:pPr>
+      <w:r>
+        <w:rPr>
+          <w:lang w:val="es-CO"/>
+        </w:rPr>
+        <w:t xml:space="preserve">2)En el </w:t>
+      </w:r>
+      <w:proofErr w:type="spellStart"/>
+      <w:r>
+        <w:rPr>
+          <w:lang w:val="es-CO"/>
+        </w:rPr>
+        <w:t>refactor</w:t>
+      </w:r>
+      <w:proofErr w:type="spellEnd"/>
+      <w:r>
+        <w:rPr>
+          <w:lang w:val="es-CO"/>
+        </w:rPr>
+        <w:t xml:space="preserve"> que hice trate de darle mi solución a estos problemas nombrando las variables en inglés, creando la función que creí mejoraría la legibilidad del código, ignorando la 2da asignación de $servicio ($</w:t>
+      </w:r>
+      <w:proofErr w:type="spellStart"/>
+      <w:r>
+        <w:rPr>
+          <w:lang w:val="es-CO"/>
+        </w:rPr>
+        <w:t>service</w:t>
+      </w:r>
+      <w:proofErr w:type="spellEnd"/>
+      <w:r>
+        <w:rPr>
+          <w:lang w:val="es-CO"/>
+        </w:rPr>
+        <w:t xml:space="preserve"> en mi caso), no guardando </w:t>
+      </w:r>
+      <w:proofErr w:type="spellStart"/>
+      <w:r>
+        <w:rPr>
+          <w:lang w:val="es-CO"/>
+        </w:rPr>
+        <w:t>result</w:t>
+      </w:r>
+      <w:proofErr w:type="spellEnd"/>
+      <w:r>
+        <w:rPr>
+          <w:lang w:val="es-CO"/>
+        </w:rPr>
+        <w:t xml:space="preserve">, asignando el valor de la constante </w:t>
+      </w:r>
+      <w:proofErr w:type="spellStart"/>
+      <w:r>
+        <w:rPr>
+          <w:lang w:val="es-CO"/>
+        </w:rPr>
+        <w:t>pushMessage</w:t>
+      </w:r>
+      <w:proofErr w:type="spellEnd"/>
+      <w:r>
+        <w:rPr>
+          <w:lang w:val="es-CO"/>
+        </w:rPr>
+        <w:t xml:space="preserve"> por fuera de la lógica, haciendo que el </w:t>
+      </w:r>
+      <w:proofErr w:type="spellStart"/>
+      <w:r>
+        <w:rPr>
+          <w:lang w:val="es-CO"/>
+        </w:rPr>
+        <w:t>if</w:t>
+      </w:r>
+      <w:proofErr w:type="spellEnd"/>
+      <w:r>
+        <w:rPr>
+          <w:lang w:val="es-CO"/>
+        </w:rPr>
+        <w:t xml:space="preserve"> que verifica el </w:t>
+      </w:r>
+      <w:proofErr w:type="spellStart"/>
+      <w:r>
+        <w:rPr>
+          <w:lang w:val="es-CO"/>
+        </w:rPr>
+        <w:t>uuid</w:t>
+      </w:r>
+      <w:proofErr w:type="spellEnd"/>
+      <w:r>
+        <w:rPr>
+          <w:lang w:val="es-CO"/>
+        </w:rPr>
+        <w:t xml:space="preserve"> </w:t>
+      </w:r>
+      <w:proofErr w:type="spellStart"/>
+      <w:r>
+        <w:rPr>
+          <w:lang w:val="es-CO"/>
+        </w:rPr>
+        <w:t>vacio</w:t>
+      </w:r>
+      <w:proofErr w:type="spellEnd"/>
+      <w:r>
+        <w:rPr>
+          <w:lang w:val="es-CO"/>
+        </w:rPr>
+        <w:t xml:space="preserve"> se encargue de determinar solo si se ejecuta lo de </w:t>
+      </w:r>
+      <w:proofErr w:type="spellStart"/>
+      <w:r>
+        <w:rPr>
+          <w:lang w:val="es-CO"/>
+        </w:rPr>
+        <w:t>ios</w:t>
+      </w:r>
+      <w:proofErr w:type="spellEnd"/>
+      <w:r>
+        <w:rPr>
+          <w:lang w:val="es-CO"/>
+        </w:rPr>
+        <w:t xml:space="preserve"> y Android 2.</w:t>
+      </w:r>
     </w:p>
     <w:p>
       <w:pPr>

</xml_diff>

<commit_message>
another way of doing the QUERY operation
</commit_message>
<xml_diff>
--- a/Prueba escrita.docx
+++ b/Prueba escrita.docx
@@ -109,7 +109,21 @@
         <w:rPr>
           <w:lang w:val="es-CO"/>
         </w:rPr>
-        <w:t xml:space="preserve"> La lógica como tal se encuentra en el </w:t>
+        <w:t xml:space="preserve"> </w:t>
+      </w:r>
+    </w:p>
+    <w:p>
+      <w:pPr>
+        <w:jc w:val="both"/>
+        <w:rPr>
+          <w:lang w:val="es-CO"/>
+        </w:rPr>
+      </w:pPr>
+      <w:r>
+        <w:rPr>
+          <w:lang w:val="es-CO"/>
+        </w:rPr>
+        <w:t xml:space="preserve">La lógica como tal se encuentra en el </w:t>
       </w:r>
       <w:r>
         <w:rPr>
@@ -122,6 +136,60 @@
           <w:lang w:val="es-CO"/>
         </w:rPr>
         <w:t xml:space="preserve"> de test, lo que hace es organizar las entradas en un vector que permite operar fácilmente estas entradas dada la estructura que siguen las mismas, no cuenta con muchas funciones dado que las operaciones sobre el cubo como tal son sencillas y no considere necesario separar la funcionalidad en más de 2 funciones.</w:t>
+      </w:r>
+      <w:r>
+        <w:rPr>
+          <w:lang w:val="es-CO"/>
+        </w:rPr>
+        <w:t xml:space="preserve"> </w:t>
+      </w:r>
+    </w:p>
+    <w:p>
+      <w:pPr>
+        <w:jc w:val="both"/>
+        <w:rPr>
+          <w:lang w:val="es-CO"/>
+        </w:rPr>
+      </w:pPr>
+      <w:r>
+        <w:rPr>
+          <w:b/>
+          <w:lang w:val="es-CO"/>
+        </w:rPr>
+        <w:t>Me parece importante aclara</w:t>
+      </w:r>
+      <w:r>
+        <w:rPr>
+          <w:b/>
+          <w:lang w:val="es-CO"/>
+        </w:rPr>
+        <w:t>r</w:t>
+      </w:r>
+      <w:r>
+        <w:rPr>
+          <w:lang w:val="es-CO"/>
+        </w:rPr>
+        <w:t xml:space="preserve"> que en el controlador dejé unas líneas comentadas, las cuales están relacionadas</w:t>
+      </w:r>
+      <w:r>
+        <w:rPr>
+          <w:lang w:val="es-CO"/>
+        </w:rPr>
+        <w:t xml:space="preserve"> todas</w:t>
+      </w:r>
+      <w:r>
+        <w:rPr>
+          <w:lang w:val="es-CO"/>
+        </w:rPr>
+        <w:t xml:space="preserve"> a lo mismo y es que </w:t>
+      </w:r>
+      <w:bookmarkStart w:id="0" w:name="_GoBack"/>
+      <w:bookmarkEnd w:id="0"/>
+      <w:r>
+        <w:rPr>
+          <w:lang w:val="es-CO"/>
+        </w:rPr>
+        <w:t>usé 2 formas para hacer las operaciones de QUERY, iterar sobre el cubo sin importar si sumaba muchos ceros, o como 2da opción sumar solo las posiciones que tenían algún UPDATE (siempre y cuando estuvieran dentro de la zona indicada en el QUERY) pero con esta 2da opción no se usaba en si el cubo, como no sé si esto se pudiera decidí dejar la opción que entre las 2 hacia menos iteraciones sin comentar y la que si usaba el cubo pero iteraba mucho más comentada (por si era necesario usar el cubo como tal en el QUERY).</w:t>
       </w:r>
     </w:p>
     <w:p>
@@ -351,7 +419,21 @@
         <w:rPr>
           <w:lang w:val="es-CO"/>
         </w:rPr>
-        <w:t xml:space="preserve"> se guarda pero nunca se usa realmente después de ser creada.</w:t>
+        <w:t xml:space="preserve"> se </w:t>
+      </w:r>
+      <w:proofErr w:type="gramStart"/>
+      <w:r>
+        <w:rPr>
+          <w:lang w:val="es-CO"/>
+        </w:rPr>
+        <w:t>guarda</w:t>
+      </w:r>
+      <w:proofErr w:type="gramEnd"/>
+      <w:r>
+        <w:rPr>
+          <w:lang w:val="es-CO"/>
+        </w:rPr>
+        <w:t xml:space="preserve"> pero nunca se usa realmente después de ser creada.</w:t>
       </w:r>
     </w:p>
     <w:p>
@@ -503,6 +585,7 @@
         <w:rPr>
           <w:lang w:val="es-CO"/>
         </w:rPr>
+        <w:lastRenderedPageBreak/>
         <w:t xml:space="preserve">2)En el </w:t>
       </w:r>
       <w:proofErr w:type="spellStart"/>
@@ -679,7 +762,6 @@
           <w:szCs w:val="28"/>
           <w:lang w:val="es-CO"/>
         </w:rPr>
-        <w:lastRenderedPageBreak/>
         <w:t>Preguntas</w:t>
       </w:r>
     </w:p>
@@ -796,8 +878,6 @@
         </w:rPr>
         <w:t>, con el que se debe comunicar de manera estructurada</w:t>
       </w:r>
-      <w:bookmarkStart w:id="0" w:name="_GoBack"/>
-      <w:bookmarkEnd w:id="0"/>
       <w:r>
         <w:rPr>
           <w:lang w:val="es-CO"/>

</xml_diff>

<commit_message>
some changes to the written part of the test
</commit_message>
<xml_diff>
--- a/Prueba escrita.docx
+++ b/Prueba escrita.docx
@@ -167,9 +167,16 @@
       </w:r>
       <w:r>
         <w:rPr>
-          <w:lang w:val="es-CO"/>
-        </w:rPr>
-        <w:t xml:space="preserve"> que en el controlador dejé unas líneas comentadas, las cuales están relacionadas</w:t>
+          <w:b/>
+          <w:lang w:val="es-CO"/>
+        </w:rPr>
+        <w:t xml:space="preserve"> que en el controlador dejé unas líneas comentadas</w:t>
+      </w:r>
+      <w:r>
+        <w:rPr>
+          <w:lang w:val="es-CO"/>
+        </w:rPr>
+        <w:t>, las cuales están relacionadas</w:t>
       </w:r>
       <w:r>
         <w:rPr>
@@ -181,29 +188,93 @@
         <w:rPr>
           <w:lang w:val="es-CO"/>
         </w:rPr>
-        <w:t xml:space="preserve"> a lo mismo y es que </w:t>
-      </w:r>
-      <w:bookmarkStart w:id="0" w:name="_GoBack"/>
-      <w:bookmarkEnd w:id="0"/>
-      <w:r>
-        <w:rPr>
-          <w:lang w:val="es-CO"/>
-        </w:rPr>
-        <w:t>usé 2 formas para hacer las operaciones de QUERY, iterar sobre el cubo sin importar si sumaba muchos ceros, o como 2da opción sumar solo las posiciones que tenían algún UPDATE (siempre y cuando estuvieran dentro de la zona indicada en el QUERY) pero con esta 2da opción no se usaba en si el cubo, como no sé si esto se pudiera decidí dejar la opción que entre las 2 hacia menos iteraciones sin comentar y la que si usaba el cubo pero iteraba mucho más comentada (por si era necesario usar el cubo como tal en el QUERY).</w:t>
-      </w:r>
-    </w:p>
-    <w:p>
-      <w:pPr>
-        <w:jc w:val="both"/>
-        <w:rPr>
-          <w:lang w:val="es-CO"/>
-        </w:rPr>
-      </w:pPr>
-      <w:r>
-        <w:rPr>
-          <w:lang w:val="es-CO"/>
-        </w:rPr>
-        <w:t xml:space="preserve">2) No consideré necesario crear clases propias dado que el cubo es una matriz de 3 dimensiones sin nada adicional, la respuesta es una lista de los resultados de las operaciones realizadas y las entradas como dije anteriormente </w:t>
+        <w:t xml:space="preserve"> a lo mismo y es que usé 2 formas para hacer las operaciones de QUERY, iterar sobre el cubo sin importar si sumaba muchos ceros, o como 2da opción sumar solo las posiciones que tenían algún UPDATE (siempre y cuando estuvieran </w:t>
+      </w:r>
+      <w:r>
+        <w:rPr>
+          <w:lang w:val="es-CO"/>
+        </w:rPr>
+        <w:t>dentro de la zona indicada por los parámetros del</w:t>
+      </w:r>
+      <w:r>
+        <w:rPr>
+          <w:lang w:val="es-CO"/>
+        </w:rPr>
+        <w:t xml:space="preserve"> QUERY) pero con esta 2da opción no se usaba en si el cubo, como no sé si esto se </w:t>
+      </w:r>
+      <w:r>
+        <w:rPr>
+          <w:lang w:val="es-CO"/>
+        </w:rPr>
+        <w:t>permitiera,</w:t>
+      </w:r>
+      <w:r>
+        <w:rPr>
+          <w:lang w:val="es-CO"/>
+        </w:rPr>
+        <w:t xml:space="preserve"> decidí dejar la</w:t>
+      </w:r>
+      <w:r>
+        <w:rPr>
+          <w:lang w:val="es-CO"/>
+        </w:rPr>
+        <w:t>s 2 opcio</w:t>
+      </w:r>
+      <w:r>
+        <w:rPr>
+          <w:lang w:val="es-CO"/>
+        </w:rPr>
+        <w:t>n</w:t>
+      </w:r>
+      <w:r>
+        <w:rPr>
+          <w:lang w:val="es-CO"/>
+        </w:rPr>
+        <w:t>es, dejando sin comentar la opción</w:t>
+      </w:r>
+      <w:r>
+        <w:rPr>
+          <w:lang w:val="es-CO"/>
+        </w:rPr>
+        <w:t xml:space="preserve"> que entre las 2 hacia menos iteraciones y la que si usaba el cubo pero iteraba mucho más </w:t>
+      </w:r>
+      <w:r>
+        <w:rPr>
+          <w:lang w:val="es-CO"/>
+        </w:rPr>
+        <w:t xml:space="preserve">quedó </w:t>
+      </w:r>
+      <w:r>
+        <w:rPr>
+          <w:lang w:val="es-CO"/>
+        </w:rPr>
+        <w:t>comentada (por si era necesario usar el cubo como tal en el QUERY).</w:t>
+      </w:r>
+    </w:p>
+    <w:p>
+      <w:pPr>
+        <w:jc w:val="both"/>
+        <w:rPr>
+          <w:lang w:val="es-CO"/>
+        </w:rPr>
+      </w:pPr>
+      <w:r>
+        <w:rPr>
+          <w:lang w:val="es-CO"/>
+        </w:rPr>
+        <w:t xml:space="preserve">2) No consideré necesario crear clases propias dado que el cubo es una matriz de 3 dimensiones sin nada adicional, la respuesta es una lista </w:t>
+      </w:r>
+      <w:r>
+        <w:rPr>
+          <w:lang w:val="es-CO"/>
+        </w:rPr>
+        <w:t xml:space="preserve">sencilla </w:t>
+      </w:r>
+      <w:r>
+        <w:rPr>
+          <w:lang w:val="es-CO"/>
+        </w:rPr>
+        <w:t xml:space="preserve">de los resultados de las operaciones realizadas y las entradas como dije anteriormente </w:t>
       </w:r>
       <w:r>
         <w:rPr>
@@ -433,7 +504,7 @@
         <w:rPr>
           <w:lang w:val="es-CO"/>
         </w:rPr>
-        <w:t xml:space="preserve"> pero nunca se usa realmente después de ser creada.</w:t>
+        <w:t xml:space="preserve"> pero nunca se usa realmente.</w:t>
       </w:r>
     </w:p>
     <w:p>
@@ -487,6 +558,87 @@
         <w:rPr>
           <w:lang w:val="es-CO"/>
         </w:rPr>
+        <w:t xml:space="preserve">-Comentarios que no ayudan a explicar el código, ni permitir </w:t>
+      </w:r>
+      <w:r>
+        <w:rPr>
+          <w:lang w:val="es-CO"/>
+        </w:rPr>
+        <w:t xml:space="preserve">intercambiar </w:t>
+      </w:r>
+      <w:r>
+        <w:rPr>
+          <w:lang w:val="es-CO"/>
+        </w:rPr>
+        <w:t>entre</w:t>
+      </w:r>
+      <w:r>
+        <w:rPr>
+          <w:lang w:val="es-CO"/>
+        </w:rPr>
+        <w:t xml:space="preserve"> un</w:t>
+      </w:r>
+      <w:r>
+        <w:rPr>
+          <w:lang w:val="es-CO"/>
+        </w:rPr>
+        <w:t>a manera de realizar la</w:t>
+      </w:r>
+      <w:r>
+        <w:rPr>
+          <w:lang w:val="es-CO"/>
+        </w:rPr>
+        <w:t xml:space="preserve"> funcionalidad</w:t>
+      </w:r>
+      <w:r>
+        <w:rPr>
+          <w:lang w:val="es-CO"/>
+        </w:rPr>
+        <w:t xml:space="preserve"> y otra</w:t>
+      </w:r>
+      <w:r>
+        <w:rPr>
+          <w:lang w:val="es-CO"/>
+        </w:rPr>
+        <w:t xml:space="preserve"> </w:t>
+      </w:r>
+      <w:r>
+        <w:rPr>
+          <w:lang w:val="es-CO"/>
+        </w:rPr>
+        <w:t>(en caso de que se esté probando</w:t>
+      </w:r>
+      <w:r>
+        <w:rPr>
+          <w:lang w:val="es-CO"/>
+        </w:rPr>
+        <w:t xml:space="preserve"> algo</w:t>
+      </w:r>
+      <w:r>
+        <w:rPr>
+          <w:lang w:val="es-CO"/>
+        </w:rPr>
+        <w:t>)</w:t>
+      </w:r>
+      <w:r>
+        <w:rPr>
+          <w:lang w:val="es-CO"/>
+        </w:rPr>
+        <w:t>, ni a nada en realidad, simplemente están ahí y ya.</w:t>
+      </w:r>
+    </w:p>
+    <w:p>
+      <w:pPr>
+        <w:jc w:val="both"/>
+        <w:rPr>
+          <w:lang w:val="es-CO"/>
+        </w:rPr>
+      </w:pPr>
+      <w:r>
+        <w:rPr>
+          <w:lang w:val="es-CO"/>
+        </w:rPr>
+        <w:lastRenderedPageBreak/>
         <w:t xml:space="preserve">-El </w:t>
       </w:r>
       <w:proofErr w:type="spellStart"/>
@@ -585,7 +737,6 @@
         <w:rPr>
           <w:lang w:val="es-CO"/>
         </w:rPr>
-        <w:lastRenderedPageBreak/>
         <w:t xml:space="preserve">2)En el </w:t>
       </w:r>
       <w:proofErr w:type="spellStart"/>
@@ -626,7 +777,25 @@
         <w:rPr>
           <w:lang w:val="es-CO"/>
         </w:rPr>
-        <w:t xml:space="preserve"> en mi caso), no guardando </w:t>
+        <w:t xml:space="preserve"> en mi caso), </w:t>
+      </w:r>
+      <w:r>
+        <w:rPr>
+          <w:lang w:val="es-CO"/>
+        </w:rPr>
+        <w:t>no se guarda</w:t>
+      </w:r>
+      <w:r>
+        <w:rPr>
+          <w:lang w:val="es-CO"/>
+        </w:rPr>
+        <w:t xml:space="preserve"> </w:t>
+      </w:r>
+      <w:r>
+        <w:rPr>
+          <w:lang w:val="es-CO"/>
+        </w:rPr>
+        <w:t xml:space="preserve">la variable </w:t>
       </w:r>
       <w:proofErr w:type="spellStart"/>
       <w:r>
@@ -640,6 +809,12 @@
         <w:rPr>
           <w:lang w:val="es-CO"/>
         </w:rPr>
+        <w:t xml:space="preserve"> (no se crea realmente)</w:t>
+      </w:r>
+      <w:r>
+        <w:rPr>
+          <w:lang w:val="es-CO"/>
+        </w:rPr>
         <w:t xml:space="preserve">, asignando el valor de la constante </w:t>
       </w:r>
       <w:proofErr w:type="spellStart"/>
@@ -654,7 +829,25 @@
         <w:rPr>
           <w:lang w:val="es-CO"/>
         </w:rPr>
-        <w:t xml:space="preserve"> por fuera de la lógica, </w:t>
+        <w:t xml:space="preserve"> por fuera de la lógica,</w:t>
+      </w:r>
+      <w:r>
+        <w:rPr>
+          <w:lang w:val="es-CO"/>
+        </w:rPr>
+        <w:t xml:space="preserve"> </w:t>
+      </w:r>
+      <w:r>
+        <w:rPr>
+          <w:lang w:val="es-CO"/>
+        </w:rPr>
+        <w:t>ignoré los comentarios,</w:t>
+      </w:r>
+      <w:r>
+        <w:rPr>
+          <w:lang w:val="es-CO"/>
+        </w:rPr>
+        <w:t xml:space="preserve"> </w:t>
       </w:r>
       <w:r>
         <w:rPr>
@@ -764,6 +957,17 @@
         </w:rPr>
         <w:t>Preguntas</w:t>
       </w:r>
+      <w:r>
+        <w:rPr>
+          <w:b/>
+          <w:sz w:val="28"/>
+          <w:szCs w:val="28"/>
+          <w:lang w:val="es-CO"/>
+        </w:rPr>
+        <w:t xml:space="preserve"> escritas</w:t>
+      </w:r>
+      <w:bookmarkStart w:id="0" w:name="_GoBack"/>
+      <w:bookmarkEnd w:id="0"/>
     </w:p>
     <w:p>
       <w:pPr>
@@ -1653,4 +1857,16 @@
     </a:ext>
   </a:extLst>
 </a:theme>
+</file>
+
+<file path=customXml/item1.xml><?xml version="1.0" encoding="utf-8"?>
+<b:Sources xmlns:b="http://schemas.openxmlformats.org/officeDocument/2006/bibliography" xmlns="http://schemas.openxmlformats.org/officeDocument/2006/bibliography" SelectedStyle="\APASixthEditionOfficeOnline.xsl" StyleName="APA" Version="6"/>
+</file>
+
+<file path=customXml/itemProps1.xml><?xml version="1.0" encoding="utf-8"?>
+<ds:datastoreItem xmlns:ds="http://schemas.openxmlformats.org/officeDocument/2006/customXml" ds:itemID="{40CB7F0B-C506-4870-8436-B734C3D5451B}">
+  <ds:schemaRefs>
+    <ds:schemaRef ds:uri="http://schemas.openxmlformats.org/officeDocument/2006/bibliography"/>
+  </ds:schemaRefs>
+</ds:datastoreItem>
 </file>
</xml_diff>

<commit_message>
some further explanation to 1 of the written test answers
</commit_message>
<xml_diff>
--- a/Prueba escrita.docx
+++ b/Prueba escrita.docx
@@ -966,21 +966,81 @@
         </w:rPr>
         <w:t xml:space="preserve"> escritas</w:t>
       </w:r>
+    </w:p>
+    <w:p>
+      <w:pPr>
+        <w:jc w:val="both"/>
+        <w:rPr>
+          <w:lang w:val="es-CO"/>
+        </w:rPr>
+      </w:pPr>
+      <w:r>
+        <w:rPr>
+          <w:lang w:val="es-CO"/>
+        </w:rPr>
+        <w:t>1) Es que cada clase se encargue de solo una funcionalidad, su propósito es que una vez dicha funcionalidad esté desarro</w:t>
+      </w:r>
+      <w:r>
+        <w:rPr>
+          <w:lang w:val="es-CO"/>
+        </w:rPr>
+        <w:t>llada, no se modifique la clase</w:t>
+      </w:r>
+      <w:r>
+        <w:rPr>
+          <w:lang w:val="es-CO"/>
+        </w:rPr>
+        <w:t xml:space="preserve"> y </w:t>
+      </w:r>
+      <w:r>
+        <w:rPr>
+          <w:lang w:val="es-CO"/>
+        </w:rPr>
+        <w:t>por lo tanto dicha funcionalidad</w:t>
+      </w:r>
+      <w:r>
+        <w:rPr>
+          <w:lang w:val="es-CO"/>
+        </w:rPr>
+        <w:t xml:space="preserve"> siga funcionando</w:t>
+      </w:r>
+      <w:r>
+        <w:rPr>
+          <w:lang w:val="es-CO"/>
+        </w:rPr>
+        <w:t>, válgase la redundancia,</w:t>
+      </w:r>
+      <w:r>
+        <w:rPr>
+          <w:lang w:val="es-CO"/>
+        </w:rPr>
+        <w:t xml:space="preserve"> de la misma manera</w:t>
+      </w:r>
+      <w:r>
+        <w:rPr>
+          <w:lang w:val="es-CO"/>
+        </w:rPr>
+        <w:t xml:space="preserve"> (al menos en teoría) así se añadan o no m</w:t>
+      </w:r>
+      <w:r>
+        <w:rPr>
+          <w:lang w:val="es-CO"/>
+        </w:rPr>
+        <w:t>ás funcionalidades o procesos a otras partes del</w:t>
+      </w:r>
       <w:bookmarkStart w:id="0" w:name="_GoBack"/>
       <w:bookmarkEnd w:id="0"/>
-    </w:p>
-    <w:p>
-      <w:pPr>
-        <w:jc w:val="both"/>
-        <w:rPr>
-          <w:lang w:val="es-CO"/>
-        </w:rPr>
-      </w:pPr>
-      <w:r>
-        <w:rPr>
-          <w:lang w:val="es-CO"/>
-        </w:rPr>
-        <w:t>1) Es que cada clase se encargue de solo una funcionalidad, su propósito es que una vez dicha funcionalidad esté desarrollada, no se modifique la clase, y esta siga funcionando de la misma manera.</w:t>
+      <w:r>
+        <w:rPr>
+          <w:lang w:val="es-CO"/>
+        </w:rPr>
+        <w:t xml:space="preserve"> código</w:t>
+      </w:r>
+      <w:r>
+        <w:rPr>
+          <w:lang w:val="es-CO"/>
+        </w:rPr>
+        <w:t>.</w:t>
       </w:r>
     </w:p>
     <w:p>
@@ -1864,7 +1924,7 @@
 </file>
 
 <file path=customXml/itemProps1.xml><?xml version="1.0" encoding="utf-8"?>
-<ds:datastoreItem xmlns:ds="http://schemas.openxmlformats.org/officeDocument/2006/customXml" ds:itemID="{40CB7F0B-C506-4870-8436-B734C3D5451B}">
+<ds:datastoreItem xmlns:ds="http://schemas.openxmlformats.org/officeDocument/2006/customXml" ds:itemID="{30D4F7D8-9140-49EF-801A-B32C4077A6CE}">
   <ds:schemaRefs>
     <ds:schemaRef ds:uri="http://schemas.openxmlformats.org/officeDocument/2006/bibliography"/>
   </ds:schemaRefs>

</xml_diff>

<commit_message>
just a misspell of a word
</commit_message>
<xml_diff>
--- a/Prueba escrita.docx
+++ b/Prueba escrita.docx
@@ -1028,175 +1028,181 @@
         </w:rPr>
         <w:t>ás funcionalidades o procesos a otras partes del</w:t>
       </w:r>
+      <w:r>
+        <w:rPr>
+          <w:lang w:val="es-CO"/>
+        </w:rPr>
+        <w:t xml:space="preserve"> código</w:t>
+      </w:r>
+      <w:r>
+        <w:rPr>
+          <w:lang w:val="es-CO"/>
+        </w:rPr>
+        <w:t>.</w:t>
+      </w:r>
+    </w:p>
+    <w:p>
+      <w:pPr>
+        <w:jc w:val="both"/>
+        <w:rPr>
+          <w:lang w:val="es-CO"/>
+        </w:rPr>
+      </w:pPr>
+      <w:r>
+        <w:rPr>
+          <w:lang w:val="es-CO"/>
+        </w:rPr>
+        <w:t>2) Que sea fácil de leer</w:t>
+      </w:r>
+      <w:r>
+        <w:rPr>
+          <w:lang w:val="es-CO"/>
+        </w:rPr>
+        <w:t xml:space="preserve"> (lo cual en mi opinión se facilita dividiendo el código en funciones</w:t>
+      </w:r>
+      <w:r>
+        <w:rPr>
+          <w:lang w:val="es-CO"/>
+        </w:rPr>
+        <w:t>, y haciéndolo organizado poniendo funcionalidades similares o que dependan unas de otras cerca</w:t>
+      </w:r>
+      <w:r>
+        <w:rPr>
+          <w:lang w:val="es-CO"/>
+        </w:rPr>
+        <w:t xml:space="preserve">), </w:t>
+      </w:r>
+      <w:r>
+        <w:rPr>
+          <w:lang w:val="es-CO"/>
+        </w:rPr>
+        <w:t>un código que no sea acoplado, sino que antes sea</w:t>
+      </w:r>
+      <w:r>
+        <w:rPr>
+          <w:lang w:val="es-CO"/>
+        </w:rPr>
+        <w:t xml:space="preserve"> fácil de escalar o de adaptar a situaciones similares sin que esto</w:t>
+      </w:r>
+      <w:r>
+        <w:rPr>
+          <w:lang w:val="es-CO"/>
+        </w:rPr>
+        <w:t xml:space="preserve"> implique hacer muchos cambios (</w:t>
+      </w:r>
+      <w:r>
+        <w:rPr>
+          <w:lang w:val="es-CO"/>
+        </w:rPr>
+        <w:t xml:space="preserve">a menos de que desde un principio el proyecto tenga un fin definido, en ese caso no importaría </w:t>
+      </w:r>
+      <w:r>
+        <w:rPr>
+          <w:lang w:val="es-CO"/>
+        </w:rPr>
+        <w:t>que fuera acoplado si logra llegar a dicho fin</w:t>
+      </w:r>
+      <w:r>
+        <w:rPr>
+          <w:lang w:val="es-CO"/>
+        </w:rPr>
+        <w:t>)</w:t>
+      </w:r>
+      <w:r>
+        <w:rPr>
+          <w:lang w:val="es-CO"/>
+        </w:rPr>
+        <w:t>.</w:t>
+      </w:r>
+    </w:p>
+    <w:p>
+      <w:pPr>
+        <w:jc w:val="both"/>
+        <w:rPr>
+          <w:lang w:val="es-CO"/>
+        </w:rPr>
+      </w:pPr>
+      <w:r>
+        <w:rPr>
+          <w:lang w:val="es-CO"/>
+        </w:rPr>
+        <w:t xml:space="preserve">3) Es una funcionalidad que se encarga de </w:t>
+      </w:r>
+      <w:r>
+        <w:rPr>
+          <w:lang w:val="es-CO"/>
+        </w:rPr>
+        <w:t>realizar un proceso completo pero pequeño que es solo una parte de un proyecto entero</w:t>
+      </w:r>
+      <w:r>
+        <w:rPr>
+          <w:lang w:val="es-CO"/>
+        </w:rPr>
+        <w:t>, con el que se debe comunicar de manera estructurada</w:t>
+      </w:r>
+      <w:r>
+        <w:rPr>
+          <w:lang w:val="es-CO"/>
+        </w:rPr>
+        <w:t xml:space="preserve">. Su ventaja principal es que permiten hacer proyectos que sean fácilmente escalables ya que en caso de necesitar funcionalidades adicionales se puede desarrollar otro </w:t>
+      </w:r>
+      <w:proofErr w:type="spellStart"/>
+      <w:r>
+        <w:rPr>
+          <w:lang w:val="es-CO"/>
+        </w:rPr>
+        <w:t>microservicio</w:t>
+      </w:r>
+      <w:proofErr w:type="spellEnd"/>
+      <w:r>
+        <w:rPr>
+          <w:lang w:val="es-CO"/>
+        </w:rPr>
+        <w:t xml:space="preserve"> sin tener que cambiar los ya existentes. Una posible desventaja es que como requiere comunicación estructurada entre sus part</w:t>
+      </w:r>
+      <w:r>
+        <w:rPr>
+          <w:lang w:val="es-CO"/>
+        </w:rPr>
+        <w:t xml:space="preserve">es, tal vez para proyectos más pequeños o </w:t>
+      </w:r>
+      <w:r>
+        <w:rPr>
+          <w:lang w:val="es-CO"/>
+        </w:rPr>
+        <w:t xml:space="preserve">que de pronto no requiera muchas </w:t>
+      </w:r>
+      <w:r>
+        <w:rPr>
+          <w:lang w:val="es-CO"/>
+        </w:rPr>
+        <w:t>funcionalidades ejecutándose a la vez</w:t>
+      </w:r>
+      <w:r>
+        <w:rPr>
+          <w:lang w:val="es-CO"/>
+        </w:rPr>
+        <w:t xml:space="preserve"> </w:t>
+      </w:r>
+      <w:r>
+        <w:rPr>
+          <w:lang w:val="es-CO"/>
+        </w:rPr>
+        <w:t>represente una arquitectura más compleja de lo que realmente se requiere</w:t>
+      </w:r>
+      <w:r>
+        <w:rPr>
+          <w:lang w:val="es-CO"/>
+        </w:rPr>
+        <w:t>, o de lo que sería</w:t>
+      </w:r>
       <w:bookmarkStart w:id="0" w:name="_GoBack"/>
       <w:bookmarkEnd w:id="0"/>
       <w:r>
         <w:rPr>
           <w:lang w:val="es-CO"/>
         </w:rPr>
-        <w:t xml:space="preserve"> código</w:t>
-      </w:r>
-      <w:r>
-        <w:rPr>
-          <w:lang w:val="es-CO"/>
-        </w:rPr>
-        <w:t>.</w:t>
-      </w:r>
-    </w:p>
-    <w:p>
-      <w:pPr>
-        <w:jc w:val="both"/>
-        <w:rPr>
-          <w:lang w:val="es-CO"/>
-        </w:rPr>
-      </w:pPr>
-      <w:r>
-        <w:rPr>
-          <w:lang w:val="es-CO"/>
-        </w:rPr>
-        <w:t>2) Que sea fácil de leer</w:t>
-      </w:r>
-      <w:r>
-        <w:rPr>
-          <w:lang w:val="es-CO"/>
-        </w:rPr>
-        <w:t xml:space="preserve"> (lo cual en mi opinión se facilita dividiendo el código en funciones</w:t>
-      </w:r>
-      <w:r>
-        <w:rPr>
-          <w:lang w:val="es-CO"/>
-        </w:rPr>
-        <w:t>, y haciéndolo organizado poniendo funcionalidades similares o que dependan unas de otras cerca</w:t>
-      </w:r>
-      <w:r>
-        <w:rPr>
-          <w:lang w:val="es-CO"/>
-        </w:rPr>
-        <w:t xml:space="preserve">), </w:t>
-      </w:r>
-      <w:r>
-        <w:rPr>
-          <w:lang w:val="es-CO"/>
-        </w:rPr>
-        <w:t>un código que no sea acoplado, sino que antes sea</w:t>
-      </w:r>
-      <w:r>
-        <w:rPr>
-          <w:lang w:val="es-CO"/>
-        </w:rPr>
-        <w:t xml:space="preserve"> fácil de escalar o de adaptar a situaciones similares sin que esto</w:t>
-      </w:r>
-      <w:r>
-        <w:rPr>
-          <w:lang w:val="es-CO"/>
-        </w:rPr>
-        <w:t xml:space="preserve"> implique hacer muchos cambios (</w:t>
-      </w:r>
-      <w:r>
-        <w:rPr>
-          <w:lang w:val="es-CO"/>
-        </w:rPr>
-        <w:t xml:space="preserve">a menos de que desde un principio el proyecto tenga un fin definido, en ese caso no importaría </w:t>
-      </w:r>
-      <w:r>
-        <w:rPr>
-          <w:lang w:val="es-CO"/>
-        </w:rPr>
-        <w:t>que fuera acoplado si logra llegar a dicho fin</w:t>
-      </w:r>
-      <w:r>
-        <w:rPr>
-          <w:lang w:val="es-CO"/>
-        </w:rPr>
-        <w:t>)</w:t>
-      </w:r>
-      <w:r>
-        <w:rPr>
-          <w:lang w:val="es-CO"/>
-        </w:rPr>
-        <w:t>.</w:t>
-      </w:r>
-    </w:p>
-    <w:p>
-      <w:pPr>
-        <w:jc w:val="both"/>
-        <w:rPr>
-          <w:lang w:val="es-CO"/>
-        </w:rPr>
-      </w:pPr>
-      <w:r>
-        <w:rPr>
-          <w:lang w:val="es-CO"/>
-        </w:rPr>
-        <w:t xml:space="preserve">3) Es una funcionalidad que se encarga de </w:t>
-      </w:r>
-      <w:r>
-        <w:rPr>
-          <w:lang w:val="es-CO"/>
-        </w:rPr>
-        <w:t>realizar un proceso completo pero pequeño que es solo una parte de un proyecto entero</w:t>
-      </w:r>
-      <w:r>
-        <w:rPr>
-          <w:lang w:val="es-CO"/>
-        </w:rPr>
-        <w:t>, con el que se debe comunicar de manera estructurada</w:t>
-      </w:r>
-      <w:r>
-        <w:rPr>
-          <w:lang w:val="es-CO"/>
-        </w:rPr>
-        <w:t xml:space="preserve">. Su ventaja principal es que permiten hacer proyectos que sean fácilmente escalables ya que en caso de necesitar funcionalidades adicionales se puede desarrollar otro </w:t>
-      </w:r>
-      <w:proofErr w:type="spellStart"/>
-      <w:r>
-        <w:rPr>
-          <w:lang w:val="es-CO"/>
-        </w:rPr>
-        <w:t>microservicio</w:t>
-      </w:r>
-      <w:proofErr w:type="spellEnd"/>
-      <w:r>
-        <w:rPr>
-          <w:lang w:val="es-CO"/>
-        </w:rPr>
-        <w:t xml:space="preserve"> sin tener que cambiar los ya existentes. Una posible desventaja es que como requiere comunicación estructurada entre sus part</w:t>
-      </w:r>
-      <w:r>
-        <w:rPr>
-          <w:lang w:val="es-CO"/>
-        </w:rPr>
-        <w:t xml:space="preserve">es, tal vez para proyectos más pequeños o </w:t>
-      </w:r>
-      <w:r>
-        <w:rPr>
-          <w:lang w:val="es-CO"/>
-        </w:rPr>
-        <w:t xml:space="preserve">que de pronto no requiera muchas </w:t>
-      </w:r>
-      <w:r>
-        <w:rPr>
-          <w:lang w:val="es-CO"/>
-        </w:rPr>
-        <w:t>funcionalidades ejecutándose a la vez</w:t>
-      </w:r>
-      <w:r>
-        <w:rPr>
-          <w:lang w:val="es-CO"/>
-        </w:rPr>
-        <w:t xml:space="preserve"> </w:t>
-      </w:r>
-      <w:r>
-        <w:rPr>
-          <w:lang w:val="es-CO"/>
-        </w:rPr>
-        <w:t>represente una arquitectura más compleja de lo que realmente se requiere</w:t>
-      </w:r>
-      <w:r>
-        <w:rPr>
-          <w:lang w:val="es-CO"/>
-        </w:rPr>
-        <w:t>, o de lo que serían con una arquitectura más interna</w:t>
+        <w:t xml:space="preserve"> con una arquitectura más interna</w:t>
       </w:r>
       <w:r>
         <w:rPr>
@@ -1924,7 +1930,7 @@
 </file>
 
 <file path=customXml/itemProps1.xml><?xml version="1.0" encoding="utf-8"?>
-<ds:datastoreItem xmlns:ds="http://schemas.openxmlformats.org/officeDocument/2006/customXml" ds:itemID="{30D4F7D8-9140-49EF-801A-B32C4077A6CE}">
+<ds:datastoreItem xmlns:ds="http://schemas.openxmlformats.org/officeDocument/2006/customXml" ds:itemID="{ACA04559-6A06-4AF9-AEC9-D9D08245646C}">
   <ds:schemaRefs>
     <ds:schemaRef ds:uri="http://schemas.openxmlformats.org/officeDocument/2006/bibliography"/>
   </ds:schemaRefs>

</xml_diff>

<commit_message>
other changes in the written part
</commit_message>
<xml_diff>
--- a/Prueba escrita.docx
+++ b/Prueba escrita.docx
@@ -135,7 +135,19 @@
         <w:rPr>
           <w:lang w:val="es-CO"/>
         </w:rPr>
-        <w:t xml:space="preserve"> de test, lo que hace es organizar las entradas en un vector que permite operar fácilmente estas entradas dada la estructura que siguen las mismas, no cuenta con muchas funciones dado que las operaciones sobre el cubo como tal son sencillas y no considere necesario separar la funcionalidad en más de 2 funciones.</w:t>
+        <w:t xml:space="preserve"> de test, lo que hace es organizar las entradas en un vector que permite operar fácilmente estas entradas dada la estructura que siguen las mismas</w:t>
+      </w:r>
+      <w:r>
+        <w:rPr>
+          <w:lang w:val="es-CO"/>
+        </w:rPr>
+        <w:t xml:space="preserve"> y finalmente realizar las operaciones de QUEY y UPDATE requeridas</w:t>
+      </w:r>
+      <w:r>
+        <w:rPr>
+          <w:lang w:val="es-CO"/>
+        </w:rPr>
+        <w:t>, no cuenta con muchas funciones dado que las operaciones sobre el cubo como tal son sencillas y no considere necesario separar la funcionalidad en más de 2 funciones.</w:t>
       </w:r>
       <w:r>
         <w:rPr>
@@ -262,7 +274,31 @@
         <w:rPr>
           <w:lang w:val="es-CO"/>
         </w:rPr>
-        <w:t xml:space="preserve">2) No consideré necesario crear clases propias dado que el cubo es una matriz de 3 dimensiones sin nada adicional, la respuesta es una lista </w:t>
+        <w:t xml:space="preserve">2) No consideré necesario crear clases propias dado que el cubo es una matriz de 3 dimensiones sin </w:t>
+      </w:r>
+      <w:r>
+        <w:rPr>
+          <w:lang w:val="es-CO"/>
+        </w:rPr>
+        <w:t>propiedades</w:t>
+      </w:r>
+      <w:r>
+        <w:rPr>
+          <w:lang w:val="es-CO"/>
+        </w:rPr>
+        <w:t xml:space="preserve"> adicional</w:t>
+      </w:r>
+      <w:r>
+        <w:rPr>
+          <w:lang w:val="es-CO"/>
+        </w:rPr>
+        <w:t>es</w:t>
+      </w:r>
+      <w:r>
+        <w:rPr>
+          <w:lang w:val="es-CO"/>
+        </w:rPr>
+        <w:t xml:space="preserve">, la respuesta es una lista </w:t>
       </w:r>
       <w:r>
         <w:rPr>
@@ -490,21 +526,7 @@
         <w:rPr>
           <w:lang w:val="es-CO"/>
         </w:rPr>
-        <w:t xml:space="preserve"> se </w:t>
-      </w:r>
-      <w:proofErr w:type="gramStart"/>
-      <w:r>
-        <w:rPr>
-          <w:lang w:val="es-CO"/>
-        </w:rPr>
-        <w:t>guarda</w:t>
-      </w:r>
-      <w:proofErr w:type="gramEnd"/>
-      <w:r>
-        <w:rPr>
-          <w:lang w:val="es-CO"/>
-        </w:rPr>
-        <w:t xml:space="preserve"> pero nunca se usa realmente.</w:t>
+        <w:t xml:space="preserve"> se guarda pero nunca se usa realmente.</w:t>
       </w:r>
     </w:p>
     <w:p>
@@ -544,20 +566,33 @@
         <w:rPr>
           <w:lang w:val="es-CO"/>
         </w:rPr>
-        <w:t xml:space="preserve"> otro mensaje en algún momento.</w:t>
-      </w:r>
-    </w:p>
-    <w:p>
-      <w:pPr>
-        <w:jc w:val="both"/>
-        <w:rPr>
-          <w:lang w:val="es-CO"/>
-        </w:rPr>
-      </w:pPr>
-      <w:r>
-        <w:rPr>
-          <w:lang w:val="es-CO"/>
-        </w:rPr>
+        <w:t xml:space="preserve"> otro mensaje en algún momento</w:t>
+      </w:r>
+      <w:r>
+        <w:rPr>
+          <w:lang w:val="es-CO"/>
+        </w:rPr>
+        <w:t xml:space="preserve"> o de usarlo en otras partes del código</w:t>
+      </w:r>
+      <w:r>
+        <w:rPr>
+          <w:lang w:val="es-CO"/>
+        </w:rPr>
+        <w:t>.</w:t>
+      </w:r>
+    </w:p>
+    <w:p>
+      <w:pPr>
+        <w:jc w:val="both"/>
+        <w:rPr>
+          <w:lang w:val="es-CO"/>
+        </w:rPr>
+      </w:pPr>
+      <w:r>
+        <w:rPr>
+          <w:lang w:val="es-CO"/>
+        </w:rPr>
+        <w:lastRenderedPageBreak/>
         <w:t xml:space="preserve">-Comentarios que no ayudan a explicar el código, ni permitir </w:t>
       </w:r>
       <w:r>
@@ -638,7 +673,6 @@
         <w:rPr>
           <w:lang w:val="es-CO"/>
         </w:rPr>
-        <w:lastRenderedPageBreak/>
         <w:t xml:space="preserve">-El </w:t>
       </w:r>
       <w:proofErr w:type="spellStart"/>
@@ -978,226 +1012,238 @@
         <w:rPr>
           <w:lang w:val="es-CO"/>
         </w:rPr>
-        <w:t>1) Es que cada clase se encargue de solo una funcionalidad, su propósito es que una vez dicha funcionalidad esté desarro</w:t>
-      </w:r>
-      <w:r>
-        <w:rPr>
-          <w:lang w:val="es-CO"/>
-        </w:rPr>
-        <w:t>llada, no se modifique la clase</w:t>
-      </w:r>
-      <w:r>
-        <w:rPr>
-          <w:lang w:val="es-CO"/>
-        </w:rPr>
-        <w:t xml:space="preserve"> y </w:t>
-      </w:r>
-      <w:r>
-        <w:rPr>
-          <w:lang w:val="es-CO"/>
-        </w:rPr>
-        <w:t>por lo tanto dicha funcionalidad</w:t>
-      </w:r>
-      <w:r>
-        <w:rPr>
-          <w:lang w:val="es-CO"/>
-        </w:rPr>
-        <w:t xml:space="preserve"> siga funcionando</w:t>
-      </w:r>
-      <w:r>
-        <w:rPr>
-          <w:lang w:val="es-CO"/>
-        </w:rPr>
-        <w:t>, válgase la redundancia,</w:t>
-      </w:r>
-      <w:r>
-        <w:rPr>
-          <w:lang w:val="es-CO"/>
-        </w:rPr>
-        <w:t xml:space="preserve"> de la misma manera</w:t>
-      </w:r>
-      <w:r>
-        <w:rPr>
-          <w:lang w:val="es-CO"/>
-        </w:rPr>
-        <w:t xml:space="preserve"> (al menos en teoría) así se añadan o no m</w:t>
-      </w:r>
-      <w:r>
-        <w:rPr>
-          <w:lang w:val="es-CO"/>
-        </w:rPr>
-        <w:t>ás funcionalidades o procesos a otras partes del</w:t>
-      </w:r>
-      <w:r>
-        <w:rPr>
-          <w:lang w:val="es-CO"/>
-        </w:rPr>
-        <w:t xml:space="preserve"> código</w:t>
-      </w:r>
-      <w:r>
-        <w:rPr>
-          <w:lang w:val="es-CO"/>
-        </w:rPr>
-        <w:t>.</w:t>
-      </w:r>
-    </w:p>
-    <w:p>
-      <w:pPr>
-        <w:jc w:val="both"/>
-        <w:rPr>
-          <w:lang w:val="es-CO"/>
-        </w:rPr>
-      </w:pPr>
-      <w:r>
-        <w:rPr>
-          <w:lang w:val="es-CO"/>
-        </w:rPr>
-        <w:t>2) Que sea fácil de leer</w:t>
-      </w:r>
-      <w:r>
-        <w:rPr>
-          <w:lang w:val="es-CO"/>
-        </w:rPr>
-        <w:t xml:space="preserve"> (lo cual en mi opinión se facilita dividiendo el código en funciones</w:t>
-      </w:r>
-      <w:r>
-        <w:rPr>
-          <w:lang w:val="es-CO"/>
-        </w:rPr>
-        <w:t>, y haciéndolo organizado poniendo funcionalidades similares o que dependan unas de otras cerca</w:t>
-      </w:r>
-      <w:r>
-        <w:rPr>
-          <w:lang w:val="es-CO"/>
-        </w:rPr>
-        <w:t xml:space="preserve">), </w:t>
-      </w:r>
-      <w:r>
-        <w:rPr>
-          <w:lang w:val="es-CO"/>
-        </w:rPr>
-        <w:t>un código que no sea acoplado, sino que antes sea</w:t>
-      </w:r>
-      <w:r>
-        <w:rPr>
-          <w:lang w:val="es-CO"/>
-        </w:rPr>
-        <w:t xml:space="preserve"> fácil de escalar o de adaptar a situaciones similares sin que esto</w:t>
-      </w:r>
-      <w:r>
-        <w:rPr>
-          <w:lang w:val="es-CO"/>
-        </w:rPr>
-        <w:t xml:space="preserve"> implique hacer muchos cambios (</w:t>
-      </w:r>
-      <w:r>
-        <w:rPr>
-          <w:lang w:val="es-CO"/>
-        </w:rPr>
-        <w:t xml:space="preserve">a menos de que desde un principio el proyecto tenga un fin definido, en ese caso no importaría </w:t>
-      </w:r>
-      <w:r>
-        <w:rPr>
-          <w:lang w:val="es-CO"/>
-        </w:rPr>
-        <w:t>que fuera acoplado si logra llegar a dicho fin</w:t>
-      </w:r>
-      <w:r>
-        <w:rPr>
-          <w:lang w:val="es-CO"/>
-        </w:rPr>
-        <w:t>)</w:t>
-      </w:r>
-      <w:r>
-        <w:rPr>
-          <w:lang w:val="es-CO"/>
-        </w:rPr>
-        <w:t>.</w:t>
-      </w:r>
-    </w:p>
-    <w:p>
-      <w:pPr>
-        <w:jc w:val="both"/>
-        <w:rPr>
-          <w:lang w:val="es-CO"/>
-        </w:rPr>
-      </w:pPr>
-      <w:r>
-        <w:rPr>
-          <w:lang w:val="es-CO"/>
-        </w:rPr>
-        <w:t xml:space="preserve">3) Es una funcionalidad que se encarga de </w:t>
-      </w:r>
-      <w:r>
-        <w:rPr>
-          <w:lang w:val="es-CO"/>
-        </w:rPr>
-        <w:t>realizar un proceso completo pero pequeño que es solo una parte de un proyecto entero</w:t>
-      </w:r>
-      <w:r>
-        <w:rPr>
-          <w:lang w:val="es-CO"/>
-        </w:rPr>
-        <w:t>, con el que se debe comunicar de manera estructurada</w:t>
-      </w:r>
-      <w:r>
-        <w:rPr>
-          <w:lang w:val="es-CO"/>
-        </w:rPr>
-        <w:t xml:space="preserve">. Su ventaja principal es que permiten hacer proyectos que sean fácilmente escalables ya que en caso de necesitar funcionalidades adicionales se puede desarrollar otro </w:t>
-      </w:r>
-      <w:proofErr w:type="spellStart"/>
-      <w:r>
-        <w:rPr>
-          <w:lang w:val="es-CO"/>
-        </w:rPr>
-        <w:t>microservicio</w:t>
-      </w:r>
-      <w:proofErr w:type="spellEnd"/>
-      <w:r>
-        <w:rPr>
-          <w:lang w:val="es-CO"/>
-        </w:rPr>
-        <w:t xml:space="preserve"> sin tener que cambiar los ya existentes. Una posible desventaja es que como requiere comunicación estructurada entre sus part</w:t>
-      </w:r>
-      <w:r>
-        <w:rPr>
-          <w:lang w:val="es-CO"/>
-        </w:rPr>
-        <w:t xml:space="preserve">es, tal vez para proyectos más pequeños o </w:t>
-      </w:r>
-      <w:r>
-        <w:rPr>
-          <w:lang w:val="es-CO"/>
-        </w:rPr>
-        <w:t xml:space="preserve">que de pronto no requiera muchas </w:t>
-      </w:r>
-      <w:r>
-        <w:rPr>
-          <w:lang w:val="es-CO"/>
-        </w:rPr>
-        <w:t>funcionalidades ejecutándose a la vez</w:t>
-      </w:r>
-      <w:r>
-        <w:rPr>
-          <w:lang w:val="es-CO"/>
-        </w:rPr>
-        <w:t xml:space="preserve"> </w:t>
-      </w:r>
-      <w:r>
-        <w:rPr>
-          <w:lang w:val="es-CO"/>
-        </w:rPr>
-        <w:t>represente una arquitectura más compleja de lo que realmente se requiere</w:t>
-      </w:r>
-      <w:r>
-        <w:rPr>
-          <w:lang w:val="es-CO"/>
-        </w:rPr>
-        <w:t>, o de lo que sería</w:t>
+        <w:t>1) Es que cada clase se encargue de solo una funcionalidad</w:t>
+      </w:r>
+      <w:r>
+        <w:rPr>
+          <w:lang w:val="es-CO"/>
+        </w:rPr>
+        <w:t xml:space="preserve"> (de la totalidad de la misma además)</w:t>
       </w:r>
       <w:bookmarkStart w:id="0" w:name="_GoBack"/>
       <w:bookmarkEnd w:id="0"/>
+      <w:r>
+        <w:rPr>
+          <w:lang w:val="es-CO"/>
+        </w:rPr>
+        <w:t>, su propósito es que una vez dicha funcionalidad esté desarro</w:t>
+      </w:r>
+      <w:r>
+        <w:rPr>
+          <w:lang w:val="es-CO"/>
+        </w:rPr>
+        <w:t>llada, no se modifique la clase</w:t>
+      </w:r>
+      <w:r>
+        <w:rPr>
+          <w:lang w:val="es-CO"/>
+        </w:rPr>
+        <w:t xml:space="preserve"> y </w:t>
+      </w:r>
+      <w:r>
+        <w:rPr>
+          <w:lang w:val="es-CO"/>
+        </w:rPr>
+        <w:t>por lo tanto dicha funcionalidad</w:t>
+      </w:r>
+      <w:r>
+        <w:rPr>
+          <w:lang w:val="es-CO"/>
+        </w:rPr>
+        <w:t xml:space="preserve"> siga funcionando</w:t>
+      </w:r>
+      <w:r>
+        <w:rPr>
+          <w:lang w:val="es-CO"/>
+        </w:rPr>
+        <w:t>, válgase la redundancia,</w:t>
+      </w:r>
+      <w:r>
+        <w:rPr>
+          <w:lang w:val="es-CO"/>
+        </w:rPr>
+        <w:t xml:space="preserve"> de la misma manera</w:t>
+      </w:r>
+      <w:r>
+        <w:rPr>
+          <w:lang w:val="es-CO"/>
+        </w:rPr>
+        <w:t xml:space="preserve"> (al menos en teoría) así se añadan o no m</w:t>
+      </w:r>
+      <w:r>
+        <w:rPr>
+          <w:lang w:val="es-CO"/>
+        </w:rPr>
+        <w:t>ás funcionalidades o procesos a otras partes del</w:t>
+      </w:r>
+      <w:r>
+        <w:rPr>
+          <w:lang w:val="es-CO"/>
+        </w:rPr>
+        <w:t xml:space="preserve"> código</w:t>
+      </w:r>
+      <w:r>
+        <w:rPr>
+          <w:lang w:val="es-CO"/>
+        </w:rPr>
+        <w:t>.</w:t>
+      </w:r>
+    </w:p>
+    <w:p>
+      <w:pPr>
+        <w:jc w:val="both"/>
+        <w:rPr>
+          <w:lang w:val="es-CO"/>
+        </w:rPr>
+      </w:pPr>
+      <w:r>
+        <w:rPr>
+          <w:lang w:val="es-CO"/>
+        </w:rPr>
+        <w:t>2) Que sea fácil de leer</w:t>
+      </w:r>
+      <w:r>
+        <w:rPr>
+          <w:lang w:val="es-CO"/>
+        </w:rPr>
+        <w:t xml:space="preserve"> (lo cual en mi opinión se facilita dividiendo el código en funciones</w:t>
+      </w:r>
+      <w:r>
+        <w:rPr>
+          <w:lang w:val="es-CO"/>
+        </w:rPr>
+        <w:t>, y haciéndolo organizado poniendo funcionalidades similares o que dependan unas de otras cerca</w:t>
+      </w:r>
+      <w:r>
+        <w:rPr>
+          <w:lang w:val="es-CO"/>
+        </w:rPr>
+        <w:t xml:space="preserve">), </w:t>
+      </w:r>
+      <w:r>
+        <w:rPr>
+          <w:lang w:val="es-CO"/>
+        </w:rPr>
+        <w:t>un código que no sea acoplado, sino que antes sea</w:t>
+      </w:r>
+      <w:r>
+        <w:rPr>
+          <w:lang w:val="es-CO"/>
+        </w:rPr>
+        <w:t xml:space="preserve"> fácil de escalar o de adaptar a situaciones similares sin que esto</w:t>
+      </w:r>
+      <w:r>
+        <w:rPr>
+          <w:lang w:val="es-CO"/>
+        </w:rPr>
+        <w:t xml:space="preserve"> implique hacer muchos cambios (</w:t>
+      </w:r>
+      <w:r>
+        <w:rPr>
+          <w:lang w:val="es-CO"/>
+        </w:rPr>
+        <w:t xml:space="preserve">a menos de que desde un principio el proyecto tenga un fin definido, en ese caso no importaría </w:t>
+      </w:r>
+      <w:r>
+        <w:rPr>
+          <w:lang w:val="es-CO"/>
+        </w:rPr>
+        <w:t>que fuera acoplado si logra llegar a dicho fin</w:t>
+      </w:r>
+      <w:r>
+        <w:rPr>
+          <w:lang w:val="es-CO"/>
+        </w:rPr>
+        <w:t>)</w:t>
+      </w:r>
+      <w:r>
+        <w:rPr>
+          <w:lang w:val="es-CO"/>
+        </w:rPr>
+        <w:t>.</w:t>
+      </w:r>
+    </w:p>
+    <w:p>
+      <w:pPr>
+        <w:jc w:val="both"/>
+        <w:rPr>
+          <w:lang w:val="es-CO"/>
+        </w:rPr>
+      </w:pPr>
+      <w:r>
+        <w:rPr>
+          <w:lang w:val="es-CO"/>
+        </w:rPr>
+        <w:t xml:space="preserve">3) Es una funcionalidad que se encarga de </w:t>
+      </w:r>
+      <w:r>
+        <w:rPr>
+          <w:lang w:val="es-CO"/>
+        </w:rPr>
+        <w:t>realizar un proceso completo pero pequeño que es solo una parte de un proyecto entero</w:t>
+      </w:r>
+      <w:r>
+        <w:rPr>
+          <w:lang w:val="es-CO"/>
+        </w:rPr>
+        <w:t>, con el que se debe comunicar de manera estructurada</w:t>
+      </w:r>
+      <w:r>
+        <w:rPr>
+          <w:lang w:val="es-CO"/>
+        </w:rPr>
+        <w:t xml:space="preserve">. Su ventaja principal es que permiten hacer proyectos que sean fácilmente escalables ya que en caso de necesitar funcionalidades adicionales se puede desarrollar otro </w:t>
+      </w:r>
+      <w:proofErr w:type="spellStart"/>
+      <w:r>
+        <w:rPr>
+          <w:lang w:val="es-CO"/>
+        </w:rPr>
+        <w:t>microservicio</w:t>
+      </w:r>
+      <w:proofErr w:type="spellEnd"/>
+      <w:r>
+        <w:rPr>
+          <w:lang w:val="es-CO"/>
+        </w:rPr>
+        <w:t xml:space="preserve"> sin tener que cambiar los ya existentes. Una posible desventaja es que como requiere comunicación estructurada entre sus part</w:t>
+      </w:r>
+      <w:r>
+        <w:rPr>
+          <w:lang w:val="es-CO"/>
+        </w:rPr>
+        <w:t xml:space="preserve">es, tal vez para proyectos más pequeños o </w:t>
+      </w:r>
+      <w:r>
+        <w:rPr>
+          <w:lang w:val="es-CO"/>
+        </w:rPr>
+        <w:t xml:space="preserve">que de pronto no requiera muchas </w:t>
+      </w:r>
+      <w:r>
+        <w:rPr>
+          <w:lang w:val="es-CO"/>
+        </w:rPr>
+        <w:t>funcionalidades ejecutándose a la vez</w:t>
+      </w:r>
+      <w:r>
+        <w:rPr>
+          <w:lang w:val="es-CO"/>
+        </w:rPr>
+        <w:t xml:space="preserve"> </w:t>
+      </w:r>
+      <w:r>
+        <w:rPr>
+          <w:lang w:val="es-CO"/>
+        </w:rPr>
+        <w:t>represente una arquitectura más compleja de lo que realmente se requiere</w:t>
+      </w:r>
+      <w:r>
+        <w:rPr>
+          <w:lang w:val="es-CO"/>
+        </w:rPr>
+        <w:t>, o de lo que sería</w:t>
+      </w:r>
       <w:r>
         <w:rPr>
           <w:lang w:val="es-CO"/>
@@ -1930,7 +1976,7 @@
 </file>
 
 <file path=customXml/itemProps1.xml><?xml version="1.0" encoding="utf-8"?>
-<ds:datastoreItem xmlns:ds="http://schemas.openxmlformats.org/officeDocument/2006/customXml" ds:itemID="{ACA04559-6A06-4AF9-AEC9-D9D08245646C}">
+<ds:datastoreItem xmlns:ds="http://schemas.openxmlformats.org/officeDocument/2006/customXml" ds:itemID="{13017023-A048-41CA-BB42-A23912028EDA}">
   <ds:schemaRefs>
     <ds:schemaRef ds:uri="http://schemas.openxmlformats.org/officeDocument/2006/bibliography"/>
   </ds:schemaRefs>

</xml_diff>